<commit_message>
Standardized minutes (Font, signoff...etc)
</commit_message>
<xml_diff>
--- a/minutes/internal/minutes-1-31-08-2019.docx
+++ b/minutes/internal/minutes-1-31-08-2019.docx
@@ -468,10 +468,7 @@
               <w:spacing w:before="240" w:after="240"/>
             </w:pPr>
             <w:r>
-              <w:t xml:space="preserve">3. </w:t>
-            </w:r>
-            <w:r>
-              <w:t>Scheduling</w:t>
+              <w:t>3. Scheduling</w:t>
             </w:r>
           </w:p>
           <w:p>
@@ -488,32 +485,16 @@
     <w:p>
       <w:pPr>
         <w:spacing w:before="240" w:after="240"/>
-        <w:rPr>
-          <w:sz w:val="20"/>
-          <w:szCs w:val="20"/>
-        </w:rPr>
-      </w:pPr>
-      <w:r>
-        <w:rPr>
-          <w:sz w:val="20"/>
-          <w:szCs w:val="20"/>
-        </w:rPr>
+      </w:pPr>
+      <w:r>
         <w:t xml:space="preserve"> </w:t>
       </w:r>
     </w:p>
     <w:p>
       <w:pPr>
         <w:spacing w:before="240" w:after="240"/>
-        <w:rPr>
-          <w:sz w:val="20"/>
-          <w:szCs w:val="20"/>
-        </w:rPr>
-      </w:pPr>
-      <w:r>
-        <w:rPr>
-          <w:sz w:val="20"/>
-          <w:szCs w:val="20"/>
-        </w:rPr>
+      </w:pPr>
+      <w:r>
         <w:lastRenderedPageBreak/>
         <w:t xml:space="preserve"> </w:t>
       </w:r>
@@ -521,16 +502,8 @@
     <w:p>
       <w:pPr>
         <w:spacing w:before="240" w:after="240"/>
-        <w:rPr>
-          <w:sz w:val="20"/>
-          <w:szCs w:val="20"/>
-        </w:rPr>
-      </w:pPr>
-      <w:r>
-        <w:rPr>
-          <w:sz w:val="20"/>
-          <w:szCs w:val="20"/>
-        </w:rPr>
+      </w:pPr>
+      <w:r>
         <w:t xml:space="preserve"> </w:t>
       </w:r>
     </w:p>
@@ -542,22 +515,14 @@
         <w:t xml:space="preserve">The meeting was adjourned at </w:t>
       </w:r>
       <w:r>
-        <w:rPr>
-          <w:rFonts w:hint="eastAsia"/>
-        </w:rPr>
         <w:t>8</w:t>
       </w:r>
       <w:r>
         <w:t>.</w:t>
       </w:r>
       <w:r>
-        <w:rPr>
-          <w:rFonts w:hint="eastAsia"/>
-        </w:rPr>
         <w:t>45</w:t>
       </w:r>
-      <w:bookmarkStart w:id="0" w:name="_GoBack"/>
-      <w:bookmarkEnd w:id="0"/>
       <w:r>
         <w:t xml:space="preserve"> pm. These minutes will be circulated and adopted if there are no amendments reported in the next three days.</w:t>
       </w:r>
@@ -581,13 +546,7 @@
         <w:rPr>
           <w:u w:val="single"/>
         </w:rPr>
-        <w:t>Important notes from Functional requirement</w:t>
-      </w:r>
-      <w:r>
-        <w:rPr>
-          <w:u w:val="single"/>
-        </w:rPr>
-        <w:t>s (data constraints):</w:t>
+        <w:t>Important notes from Functional requirements (data constraints):</w:t>
       </w:r>
     </w:p>
     <w:p>
@@ -606,10 +565,8 @@
       </w:r>
       <w:r>
         <w:rPr>
-          <w:rFonts w:ascii="Times New Roman" w:eastAsia="Times New Roman" w:hAnsi="Times New Roman" w:cs="Times New Roman"/>
-          <w:color w:val="222222"/>
-          <w:sz w:val="14"/>
-          <w:szCs w:val="14"/>
+          <w:rFonts w:eastAsia="Times New Roman"/>
+          <w:color w:val="222222"/>
         </w:rPr>
         <w:t xml:space="preserve">        </w:t>
       </w:r>
@@ -634,9 +591,7 @@
       </w:r>
       <w:r>
         <w:rPr>
-          <w:rFonts w:ascii="Times New Roman" w:eastAsia="Times New Roman" w:hAnsi="Times New Roman" w:cs="Times New Roman"/>
-          <w:sz w:val="14"/>
-          <w:szCs w:val="14"/>
+          <w:rFonts w:eastAsia="Times New Roman"/>
         </w:rPr>
         <w:t xml:space="preserve">        </w:t>
       </w:r>
@@ -665,10 +620,8 @@
       </w:r>
       <w:r>
         <w:rPr>
-          <w:rFonts w:ascii="Times New Roman" w:eastAsia="Times New Roman" w:hAnsi="Times New Roman" w:cs="Times New Roman"/>
-          <w:color w:val="222222"/>
-          <w:sz w:val="14"/>
-          <w:szCs w:val="14"/>
+          <w:rFonts w:eastAsia="Times New Roman"/>
+          <w:color w:val="222222"/>
         </w:rPr>
         <w:t xml:space="preserve">        </w:t>
       </w:r>
@@ -696,10 +649,8 @@
       </w:r>
       <w:r>
         <w:rPr>
-          <w:rFonts w:ascii="Times New Roman" w:eastAsia="Times New Roman" w:hAnsi="Times New Roman" w:cs="Times New Roman"/>
-          <w:color w:val="222222"/>
-          <w:sz w:val="14"/>
-          <w:szCs w:val="14"/>
+          <w:rFonts w:eastAsia="Times New Roman"/>
+          <w:color w:val="222222"/>
         </w:rPr>
         <w:t xml:space="preserve">        </w:t>
       </w:r>
@@ -727,10 +678,8 @@
       </w:r>
       <w:r>
         <w:rPr>
-          <w:rFonts w:ascii="Times New Roman" w:eastAsia="Times New Roman" w:hAnsi="Times New Roman" w:cs="Times New Roman"/>
-          <w:color w:val="222222"/>
-          <w:sz w:val="14"/>
-          <w:szCs w:val="14"/>
+          <w:rFonts w:eastAsia="Times New Roman"/>
+          <w:color w:val="222222"/>
         </w:rPr>
         <w:t xml:space="preserve">        </w:t>
       </w:r>
@@ -738,13 +687,7 @@
         <w:rPr>
           <w:color w:val="222222"/>
         </w:rPr>
-        <w:t>For the bidding round 2, the student can bid for any c</w:t>
-      </w:r>
-      <w:r>
-        <w:rPr>
-          <w:color w:val="222222"/>
-        </w:rPr>
-        <w:t>ourses.</w:t>
+        <w:t>For the bidding round 2, the student can bid for any courses.</w:t>
       </w:r>
     </w:p>
     <w:p>
@@ -764,10 +707,8 @@
       </w:r>
       <w:r>
         <w:rPr>
-          <w:rFonts w:ascii="Times New Roman" w:eastAsia="Times New Roman" w:hAnsi="Times New Roman" w:cs="Times New Roman"/>
-          <w:color w:val="222222"/>
-          <w:sz w:val="14"/>
-          <w:szCs w:val="14"/>
+          <w:rFonts w:eastAsia="Times New Roman"/>
+          <w:color w:val="222222"/>
         </w:rPr>
         <w:t xml:space="preserve">        </w:t>
       </w:r>
@@ -795,10 +736,8 @@
       </w:r>
       <w:r>
         <w:rPr>
-          <w:rFonts w:ascii="Times New Roman" w:eastAsia="Times New Roman" w:hAnsi="Times New Roman" w:cs="Times New Roman"/>
-          <w:color w:val="222222"/>
-          <w:sz w:val="14"/>
-          <w:szCs w:val="14"/>
+          <w:rFonts w:eastAsia="Times New Roman"/>
+          <w:color w:val="222222"/>
         </w:rPr>
         <w:t xml:space="preserve">        </w:t>
       </w:r>
@@ -826,10 +765,8 @@
       </w:r>
       <w:r>
         <w:rPr>
-          <w:rFonts w:ascii="Times New Roman" w:eastAsia="Times New Roman" w:hAnsi="Times New Roman" w:cs="Times New Roman"/>
-          <w:color w:val="222222"/>
-          <w:sz w:val="14"/>
-          <w:szCs w:val="14"/>
+          <w:rFonts w:eastAsia="Times New Roman"/>
+          <w:color w:val="222222"/>
         </w:rPr>
         <w:t xml:space="preserve">        </w:t>
       </w:r>
@@ -886,9 +823,7 @@
       </w:r>
       <w:r>
         <w:rPr>
-          <w:rFonts w:ascii="Times New Roman" w:eastAsia="Times New Roman" w:hAnsi="Times New Roman" w:cs="Times New Roman"/>
-          <w:sz w:val="14"/>
-          <w:szCs w:val="14"/>
+          <w:rFonts w:eastAsia="Times New Roman"/>
         </w:rPr>
         <w:t xml:space="preserve">        </w:t>
       </w:r>
@@ -915,13 +850,7 @@
         <w:rPr>
           <w:u w:val="single"/>
         </w:rPr>
-        <w:t>User Journey (Applicati</w:t>
-      </w:r>
-      <w:r>
-        <w:rPr>
-          <w:u w:val="single"/>
-        </w:rPr>
-        <w:t>on workflow)</w:t>
+        <w:t>User Journey (Application workflow)</w:t>
       </w:r>
     </w:p>
     <w:p>
@@ -933,17 +862,13 @@
       </w:r>
       <w:r>
         <w:rPr>
-          <w:rFonts w:ascii="Times New Roman" w:eastAsia="Times New Roman" w:hAnsi="Times New Roman" w:cs="Times New Roman"/>
-          <w:sz w:val="14"/>
-          <w:szCs w:val="14"/>
+          <w:rFonts w:eastAsia="Times New Roman"/>
         </w:rPr>
         <w:t xml:space="preserve">   </w:t>
       </w:r>
       <w:r>
         <w:rPr>
-          <w:rFonts w:ascii="Times New Roman" w:eastAsia="Times New Roman" w:hAnsi="Times New Roman" w:cs="Times New Roman"/>
-          <w:sz w:val="14"/>
-          <w:szCs w:val="14"/>
+          <w:rFonts w:eastAsia="Times New Roman"/>
         </w:rPr>
         <w:tab/>
       </w:r>
@@ -958,15 +883,13 @@
       </w:pPr>
       <w:r>
         <w:rPr>
-          <w:rFonts w:ascii="Courier New" w:eastAsia="Courier New" w:hAnsi="Courier New" w:cs="Courier New"/>
+          <w:rFonts w:eastAsia="Courier New"/>
         </w:rPr>
         <w:t>o</w:t>
       </w:r>
       <w:r>
         <w:rPr>
-          <w:rFonts w:ascii="Times New Roman" w:eastAsia="Times New Roman" w:hAnsi="Times New Roman" w:cs="Times New Roman"/>
-          <w:sz w:val="14"/>
-          <w:szCs w:val="14"/>
+          <w:rFonts w:eastAsia="Times New Roman"/>
         </w:rPr>
         <w:t xml:space="preserve">   </w:t>
       </w:r>
@@ -981,16 +904,14 @@
       </w:pPr>
       <w:r>
         <w:rPr>
-          <w:rFonts w:ascii="Courier New" w:eastAsia="Courier New" w:hAnsi="Courier New" w:cs="Courier New"/>
+          <w:rFonts w:eastAsia="Courier New"/>
         </w:rPr>
         <w:lastRenderedPageBreak/>
         <w:t>o</w:t>
       </w:r>
       <w:r>
         <w:rPr>
-          <w:rFonts w:ascii="Times New Roman" w:eastAsia="Times New Roman" w:hAnsi="Times New Roman" w:cs="Times New Roman"/>
-          <w:sz w:val="14"/>
-          <w:szCs w:val="14"/>
+          <w:rFonts w:eastAsia="Times New Roman"/>
         </w:rPr>
         <w:t xml:space="preserve">   </w:t>
       </w:r>
@@ -1005,7 +926,7 @@
       </w:pPr>
       <w:r>
         <w:rPr>
-          <w:rFonts w:ascii="Arial Unicode MS" w:eastAsia="Arial Unicode MS" w:hAnsi="Arial Unicode MS" w:cs="Arial Unicode MS"/>
+          <w:rFonts w:eastAsia="Arial Unicode MS"/>
         </w:rPr>
         <w:t>(if wrong credentials, refreshes to same page. Else → Landing page)</w:t>
       </w:r>
@@ -1028,17 +949,13 @@
       </w:r>
       <w:r>
         <w:rPr>
-          <w:rFonts w:ascii="Times New Roman" w:eastAsia="Times New Roman" w:hAnsi="Times New Roman" w:cs="Times New Roman"/>
-          <w:sz w:val="14"/>
-          <w:szCs w:val="14"/>
+          <w:rFonts w:eastAsia="Times New Roman"/>
         </w:rPr>
         <w:t xml:space="preserve">   </w:t>
       </w:r>
       <w:r>
         <w:rPr>
-          <w:rFonts w:ascii="Times New Roman" w:eastAsia="Times New Roman" w:hAnsi="Times New Roman" w:cs="Times New Roman"/>
-          <w:sz w:val="14"/>
-          <w:szCs w:val="14"/>
+          <w:rFonts w:eastAsia="Times New Roman"/>
         </w:rPr>
         <w:tab/>
       </w:r>
@@ -1053,15 +970,13 @@
       </w:pPr>
       <w:r>
         <w:rPr>
-          <w:rFonts w:ascii="Courier New" w:eastAsia="Courier New" w:hAnsi="Courier New" w:cs="Courier New"/>
+          <w:rFonts w:eastAsia="Courier New"/>
         </w:rPr>
         <w:t>o</w:t>
       </w:r>
       <w:r>
         <w:rPr>
-          <w:rFonts w:ascii="Times New Roman" w:eastAsia="Times New Roman" w:hAnsi="Times New Roman" w:cs="Times New Roman"/>
-          <w:sz w:val="14"/>
-          <w:szCs w:val="14"/>
+          <w:rFonts w:eastAsia="Times New Roman"/>
         </w:rPr>
         <w:t xml:space="preserve">   </w:t>
       </w:r>
@@ -1076,15 +991,13 @@
       </w:pPr>
       <w:r>
         <w:rPr>
-          <w:rFonts w:ascii="Courier New" w:eastAsia="Courier New" w:hAnsi="Courier New" w:cs="Courier New"/>
+          <w:rFonts w:eastAsia="Courier New"/>
         </w:rPr>
         <w:t>o</w:t>
       </w:r>
       <w:r>
         <w:rPr>
-          <w:rFonts w:ascii="Times New Roman" w:eastAsia="Times New Roman" w:hAnsi="Times New Roman" w:cs="Times New Roman"/>
-          <w:sz w:val="14"/>
-          <w:szCs w:val="14"/>
+          <w:rFonts w:eastAsia="Times New Roman"/>
         </w:rPr>
         <w:t xml:space="preserve">   </w:t>
       </w:r>
@@ -1099,15 +1012,13 @@
       </w:pPr>
       <w:r>
         <w:rPr>
-          <w:rFonts w:ascii="Courier New" w:eastAsia="Courier New" w:hAnsi="Courier New" w:cs="Courier New"/>
+          <w:rFonts w:eastAsia="Courier New"/>
         </w:rPr>
         <w:t>o</w:t>
       </w:r>
       <w:r>
         <w:rPr>
-          <w:rFonts w:ascii="Times New Roman" w:eastAsia="Times New Roman" w:hAnsi="Times New Roman" w:cs="Times New Roman"/>
-          <w:sz w:val="14"/>
-          <w:szCs w:val="14"/>
+          <w:rFonts w:eastAsia="Times New Roman"/>
         </w:rPr>
         <w:t xml:space="preserve">   </w:t>
       </w:r>
@@ -1122,15 +1033,13 @@
       </w:pPr>
       <w:r>
         <w:rPr>
-          <w:rFonts w:ascii="Courier New" w:eastAsia="Courier New" w:hAnsi="Courier New" w:cs="Courier New"/>
+          <w:rFonts w:eastAsia="Courier New"/>
         </w:rPr>
         <w:t>o</w:t>
       </w:r>
       <w:r>
         <w:rPr>
-          <w:rFonts w:ascii="Times New Roman" w:eastAsia="Times New Roman" w:hAnsi="Times New Roman" w:cs="Times New Roman"/>
-          <w:sz w:val="14"/>
-          <w:szCs w:val="14"/>
+          <w:rFonts w:eastAsia="Times New Roman"/>
         </w:rPr>
         <w:t xml:space="preserve">   </w:t>
       </w:r>
@@ -1145,15 +1054,13 @@
       </w:pPr>
       <w:r>
         <w:rPr>
-          <w:rFonts w:ascii="Courier New" w:eastAsia="Courier New" w:hAnsi="Courier New" w:cs="Courier New"/>
+          <w:rFonts w:eastAsia="Courier New"/>
         </w:rPr>
         <w:t>o</w:t>
       </w:r>
       <w:r>
         <w:rPr>
-          <w:rFonts w:ascii="Times New Roman" w:eastAsia="Times New Roman" w:hAnsi="Times New Roman" w:cs="Times New Roman"/>
-          <w:sz w:val="14"/>
-          <w:szCs w:val="14"/>
+          <w:rFonts w:eastAsia="Times New Roman"/>
         </w:rPr>
         <w:t xml:space="preserve">   </w:t>
       </w:r>
@@ -1179,17 +1086,13 @@
       </w:r>
       <w:r>
         <w:rPr>
-          <w:rFonts w:ascii="Times New Roman" w:eastAsia="Times New Roman" w:hAnsi="Times New Roman" w:cs="Times New Roman"/>
-          <w:sz w:val="14"/>
-          <w:szCs w:val="14"/>
+          <w:rFonts w:eastAsia="Times New Roman"/>
         </w:rPr>
         <w:t xml:space="preserve">   </w:t>
       </w:r>
       <w:r>
         <w:rPr>
-          <w:rFonts w:ascii="Times New Roman" w:eastAsia="Times New Roman" w:hAnsi="Times New Roman" w:cs="Times New Roman"/>
-          <w:sz w:val="14"/>
-          <w:szCs w:val="14"/>
+          <w:rFonts w:eastAsia="Times New Roman"/>
         </w:rPr>
         <w:tab/>
       </w:r>
@@ -1204,15 +1107,13 @@
       </w:pPr>
       <w:r>
         <w:rPr>
-          <w:rFonts w:ascii="Courier New" w:eastAsia="Courier New" w:hAnsi="Courier New" w:cs="Courier New"/>
+          <w:rFonts w:eastAsia="Courier New"/>
         </w:rPr>
         <w:t>o</w:t>
       </w:r>
       <w:r>
         <w:rPr>
-          <w:rFonts w:ascii="Times New Roman" w:eastAsia="Times New Roman" w:hAnsi="Times New Roman" w:cs="Times New Roman"/>
-          <w:sz w:val="14"/>
-          <w:szCs w:val="14"/>
+          <w:rFonts w:eastAsia="Times New Roman"/>
         </w:rPr>
         <w:t xml:space="preserve">   </w:t>
       </w:r>
@@ -1227,15 +1128,13 @@
       </w:pPr>
       <w:r>
         <w:rPr>
-          <w:rFonts w:ascii="Courier New" w:eastAsia="Courier New" w:hAnsi="Courier New" w:cs="Courier New"/>
+          <w:rFonts w:eastAsia="Courier New"/>
         </w:rPr>
         <w:t>o</w:t>
       </w:r>
       <w:r>
         <w:rPr>
-          <w:rFonts w:ascii="Times New Roman" w:eastAsia="Times New Roman" w:hAnsi="Times New Roman" w:cs="Times New Roman"/>
-          <w:sz w:val="14"/>
-          <w:szCs w:val="14"/>
+          <w:rFonts w:eastAsia="Times New Roman"/>
         </w:rPr>
         <w:t xml:space="preserve">   </w:t>
       </w:r>
@@ -1250,15 +1149,13 @@
       </w:pPr>
       <w:r>
         <w:rPr>
-          <w:rFonts w:ascii="Courier New" w:eastAsia="Courier New" w:hAnsi="Courier New" w:cs="Courier New"/>
+          <w:rFonts w:eastAsia="Courier New"/>
         </w:rPr>
         <w:t>o</w:t>
       </w:r>
       <w:r>
         <w:rPr>
-          <w:rFonts w:ascii="Times New Roman" w:eastAsia="Times New Roman" w:hAnsi="Times New Roman" w:cs="Times New Roman"/>
-          <w:sz w:val="14"/>
-          <w:szCs w:val="14"/>
+          <w:rFonts w:eastAsia="Times New Roman"/>
         </w:rPr>
         <w:t xml:space="preserve">   </w:t>
       </w:r>
@@ -1273,15 +1170,13 @@
       </w:pPr>
       <w:r>
         <w:rPr>
-          <w:rFonts w:ascii="Courier New" w:eastAsia="Courier New" w:hAnsi="Courier New" w:cs="Courier New"/>
+          <w:rFonts w:eastAsia="Courier New"/>
         </w:rPr>
         <w:t>o</w:t>
       </w:r>
       <w:r>
         <w:rPr>
-          <w:rFonts w:ascii="Times New Roman" w:eastAsia="Times New Roman" w:hAnsi="Times New Roman" w:cs="Times New Roman"/>
-          <w:sz w:val="14"/>
-          <w:szCs w:val="14"/>
+          <w:rFonts w:eastAsia="Times New Roman"/>
         </w:rPr>
         <w:t xml:space="preserve">   </w:t>
       </w:r>
@@ -1316,17 +1211,13 @@
       </w:r>
       <w:r>
         <w:rPr>
-          <w:rFonts w:ascii="Times New Roman" w:eastAsia="Times New Roman" w:hAnsi="Times New Roman" w:cs="Times New Roman"/>
-          <w:sz w:val="14"/>
-          <w:szCs w:val="14"/>
+          <w:rFonts w:eastAsia="Times New Roman"/>
         </w:rPr>
         <w:t xml:space="preserve">   </w:t>
       </w:r>
       <w:r>
         <w:rPr>
-          <w:rFonts w:ascii="Times New Roman" w:eastAsia="Times New Roman" w:hAnsi="Times New Roman" w:cs="Times New Roman"/>
-          <w:sz w:val="14"/>
-          <w:szCs w:val="14"/>
+          <w:rFonts w:eastAsia="Times New Roman"/>
         </w:rPr>
         <w:tab/>
       </w:r>
@@ -1341,15 +1232,13 @@
       </w:pPr>
       <w:r>
         <w:rPr>
-          <w:rFonts w:ascii="Courier New" w:eastAsia="Courier New" w:hAnsi="Courier New" w:cs="Courier New"/>
+          <w:rFonts w:eastAsia="Courier New"/>
         </w:rPr>
         <w:t>o</w:t>
       </w:r>
       <w:r>
         <w:rPr>
-          <w:rFonts w:ascii="Times New Roman" w:eastAsia="Times New Roman" w:hAnsi="Times New Roman" w:cs="Times New Roman"/>
-          <w:sz w:val="14"/>
-          <w:szCs w:val="14"/>
+          <w:rFonts w:eastAsia="Times New Roman"/>
         </w:rPr>
         <w:t xml:space="preserve">   </w:t>
       </w:r>
@@ -1364,15 +1253,13 @@
       </w:pPr>
       <w:r>
         <w:rPr>
-          <w:rFonts w:ascii="Courier New" w:eastAsia="Courier New" w:hAnsi="Courier New" w:cs="Courier New"/>
+          <w:rFonts w:eastAsia="Courier New"/>
         </w:rPr>
         <w:t>o</w:t>
       </w:r>
       <w:r>
         <w:rPr>
-          <w:rFonts w:ascii="Times New Roman" w:eastAsia="Times New Roman" w:hAnsi="Times New Roman" w:cs="Times New Roman"/>
-          <w:sz w:val="14"/>
-          <w:szCs w:val="14"/>
+          <w:rFonts w:eastAsia="Times New Roman"/>
         </w:rPr>
         <w:t xml:space="preserve">   </w:t>
       </w:r>
@@ -1387,15 +1274,13 @@
       </w:pPr>
       <w:r>
         <w:rPr>
-          <w:rFonts w:ascii="Courier New" w:eastAsia="Courier New" w:hAnsi="Courier New" w:cs="Courier New"/>
+          <w:rFonts w:eastAsia="Courier New"/>
         </w:rPr>
         <w:t>o</w:t>
       </w:r>
       <w:r>
         <w:rPr>
-          <w:rFonts w:ascii="Times New Roman" w:eastAsia="Times New Roman" w:hAnsi="Times New Roman" w:cs="Times New Roman"/>
-          <w:sz w:val="14"/>
-          <w:szCs w:val="14"/>
+          <w:rFonts w:eastAsia="Times New Roman"/>
         </w:rPr>
         <w:t xml:space="preserve">   </w:t>
       </w:r>
@@ -1413,6 +1298,70 @@
     </w:p>
     <w:p>
       <w:pPr>
+        <w:rPr>
+          <w:rFonts w:ascii="Calibri" w:hAnsi="Calibri"/>
+        </w:rPr>
+      </w:pPr>
+      <w:r>
+        <w:rPr>
+          <w:rFonts w:ascii="Calibri" w:hAnsi="Calibri"/>
+        </w:rPr>
+        <w:t xml:space="preserve">The meeting was adjourned at </w:t>
+      </w:r>
+      <w:r>
+        <w:rPr>
+          <w:rFonts w:ascii="Calibri" w:hAnsi="Calibri" w:hint="eastAsia"/>
+        </w:rPr>
+        <w:t>9.00p</w:t>
+      </w:r>
+      <w:r>
+        <w:rPr>
+          <w:rFonts w:ascii="Calibri" w:hAnsi="Calibri"/>
+        </w:rPr>
+        <w:t>m. These minutes will be circulated and adopted if there are no amendments reported in the next 24 hours.</w:t>
+      </w:r>
+    </w:p>
+    <w:p>
+      <w:pPr>
+        <w:spacing w:before="240" w:after="240"/>
+      </w:pPr>
+    </w:p>
+    <w:p>
+      <w:pPr>
+        <w:spacing w:before="240" w:after="240"/>
+        <w:rPr>
+          <w:u w:val="single"/>
+        </w:rPr>
+      </w:pPr>
+    </w:p>
+    <w:p>
+      <w:pPr>
+        <w:spacing w:before="240" w:after="240"/>
+      </w:pPr>
+      <w:r>
+        <w:t>Prepared by,</w:t>
+      </w:r>
+    </w:p>
+    <w:p>
+      <w:pPr>
+        <w:spacing w:before="240" w:after="240"/>
+        <w:rPr>
+          <w:b/>
+          <w:bCs/>
+        </w:rPr>
+      </w:pPr>
+      <w:bookmarkStart w:id="0" w:name="_GoBack"/>
+      <w:r>
+        <w:rPr>
+          <w:b/>
+          <w:bCs/>
+        </w:rPr>
+        <w:t>Cha Da Eun</w:t>
+      </w:r>
+    </w:p>
+    <w:bookmarkEnd w:id="0"/>
+    <w:p>
+      <w:pPr>
         <w:spacing w:before="240" w:after="240"/>
       </w:pPr>
       <w:r>
@@ -1422,86 +1371,53 @@
     <w:p>
       <w:pPr>
         <w:spacing w:before="240" w:after="240"/>
-        <w:rPr>
-          <w:u w:val="single"/>
-        </w:rPr>
-      </w:pPr>
-    </w:p>
-    <w:p>
-      <w:pPr>
-        <w:spacing w:before="240" w:after="240"/>
-      </w:pPr>
-      <w:r>
-        <w:t>Prepared by,</w:t>
-      </w:r>
-    </w:p>
-    <w:p>
-      <w:pPr>
-        <w:spacing w:before="240" w:after="240"/>
-      </w:pPr>
-      <w:r>
-        <w:lastRenderedPageBreak/>
-        <w:t>Cha Da Eun</w:t>
-      </w:r>
-    </w:p>
-    <w:p>
-      <w:pPr>
-        <w:spacing w:before="240" w:after="240"/>
-      </w:pPr>
-      <w:r>
+      </w:pPr>
+      <w:r>
+        <w:t>Vetted and edited by,</w:t>
+      </w:r>
+    </w:p>
+    <w:p>
+      <w:pPr>
+        <w:spacing w:before="240" w:after="240"/>
+        <w:rPr>
+          <w:b/>
+          <w:bCs/>
+        </w:rPr>
+      </w:pPr>
+      <w:r>
+        <w:rPr>
+          <w:b/>
+          <w:bCs/>
+        </w:rPr>
+        <w:t>Matthew Tan</w:t>
+      </w:r>
+    </w:p>
+    <w:p>
+      <w:pPr>
+        <w:spacing w:before="240" w:after="240"/>
+        <w:jc w:val="both"/>
+        <w:rPr>
+          <w:b/>
+        </w:rPr>
+      </w:pPr>
+      <w:r>
+        <w:rPr>
+          <w:b/>
+        </w:rPr>
         <w:t xml:space="preserve"> </w:t>
       </w:r>
     </w:p>
     <w:p>
       <w:pPr>
         <w:spacing w:before="240" w:after="240"/>
-      </w:pPr>
-      <w:r>
-        <w:t>Vetted and edited by,</w:t>
-      </w:r>
-    </w:p>
-    <w:p>
-      <w:pPr>
-        <w:spacing w:before="240" w:after="240"/>
-      </w:pPr>
-      <w:r>
-        <w:t>Matthew Tan</w:t>
-      </w:r>
-    </w:p>
-    <w:p>
-      <w:pPr>
-        <w:spacing w:before="240" w:after="240"/>
         <w:jc w:val="both"/>
         <w:rPr>
           <w:b/>
-          <w:sz w:val="28"/>
-          <w:szCs w:val="28"/>
         </w:rPr>
       </w:pPr>
       <w:r>
         <w:rPr>
           <w:b/>
-          <w:sz w:val="28"/>
-          <w:szCs w:val="28"/>
-        </w:rPr>
-        <w:t xml:space="preserve"> </w:t>
-      </w:r>
-    </w:p>
-    <w:p>
-      <w:pPr>
-        <w:spacing w:before="240" w:after="240"/>
-        <w:jc w:val="both"/>
-        <w:rPr>
-          <w:b/>
-          <w:sz w:val="28"/>
-          <w:szCs w:val="28"/>
-        </w:rPr>
-      </w:pPr>
-      <w:r>
-        <w:rPr>
-          <w:b/>
-          <w:sz w:val="28"/>
-          <w:szCs w:val="28"/>
         </w:rPr>
         <w:t xml:space="preserve"> </w:t>
       </w:r>
@@ -1542,7 +1458,7 @@
       </w:pPr>
     </w:pPrDefault>
   </w:docDefaults>
-  <w:latentStyles w:defLockedState="0" w:defUIPriority="99" w:defSemiHidden="0" w:defUnhideWhenUsed="0" w:defQFormat="0" w:count="377">
+  <w:latentStyles w:defLockedState="0" w:defUIPriority="99" w:defSemiHidden="0" w:defUnhideWhenUsed="0" w:defQFormat="0" w:count="376">
     <w:lsdException w:name="Normal" w:uiPriority="0" w:qFormat="1"/>
     <w:lsdException w:name="heading 1" w:uiPriority="9" w:qFormat="1"/>
     <w:lsdException w:name="heading 2" w:semiHidden="1" w:uiPriority="9" w:unhideWhenUsed="1" w:qFormat="1"/>
@@ -1919,7 +1835,6 @@
     <w:lsdException w:name="Hashtag" w:semiHidden="1" w:unhideWhenUsed="1"/>
     <w:lsdException w:name="Unresolved Mention" w:semiHidden="1" w:unhideWhenUsed="1"/>
     <w:lsdException w:name="Smart Link" w:semiHidden="1" w:unhideWhenUsed="1"/>
-    <w:lsdException w:name="Smart Link Error" w:semiHidden="1" w:unhideWhenUsed="1"/>
   </w:latentStyles>
   <w:style w:type="paragraph" w:default="1" w:styleId="Normal">
     <w:name w:val="Normal"/>

</xml_diff>